<commit_message>
Changed some stuff in documentation.
</commit_message>
<xml_diff>
--- a/documentation/Projectproposal.docx
+++ b/documentation/Projectproposal.docx
@@ -508,24 +508,26 @@
     <w:p>
       <w:pPr>
         <w:rPr>
-          <w:sz w:val="20"/>
-          <w:szCs w:val="20"/>
-        </w:rPr>
-      </w:pPr>
-      <w:r>
-        <w:rPr>
           <w:rFonts w:ascii="PT Sans Narrow" w:eastAsia="PT Sans Narrow" w:hAnsi="PT Sans Narrow" w:cs="PT Sans Narrow"/>
           <w:color w:val="008575"/>
           <w:sz w:val="32"/>
           <w:szCs w:val="32"/>
           <w:u w:val="single"/>
         </w:rPr>
+      </w:pPr>
+      <w:r>
+        <w:rPr>
+          <w:rFonts w:ascii="PT Sans Narrow" w:eastAsia="PT Sans Narrow" w:hAnsi="PT Sans Narrow" w:cs="PT Sans Narrow"/>
+          <w:color w:val="008575"/>
+          <w:sz w:val="32"/>
+          <w:szCs w:val="32"/>
+          <w:u w:val="single"/>
+        </w:rPr>
         <w:t>Slackeri</w:t>
       </w:r>
     </w:p>
     <w:p>
       <w:pPr>
-        <w:spacing w:line="235" w:lineRule="auto"/>
         <w:rPr>
           <w:sz w:val="20"/>
           <w:szCs w:val="20"/>
@@ -538,8 +540,16 @@
           <w:sz w:val="29"/>
           <w:szCs w:val="29"/>
         </w:rPr>
-        <w:t>Đ</w:t>
-      </w:r>
+        <w:t>Kolevski Nikola</w:t>
+      </w:r>
+    </w:p>
+    <w:p>
+      <w:pPr>
+        <w:rPr>
+          <w:sz w:val="20"/>
+          <w:szCs w:val="20"/>
+        </w:rPr>
+      </w:pPr>
       <w:r>
         <w:rPr>
           <w:rFonts w:ascii="PT Sans Narrow" w:eastAsia="PT Sans Narrow" w:hAnsi="PT Sans Narrow" w:cs="PT Sans Narrow"/>
@@ -547,12 +557,30 @@
           <w:sz w:val="29"/>
           <w:szCs w:val="29"/>
         </w:rPr>
-        <w:t>ukic Jovan</w:t>
-      </w:r>
-    </w:p>
-    <w:p>
-      <w:pPr>
-        <w:spacing w:line="30" w:lineRule="exact"/>
+        <w:t>Miljkovi</w:t>
+      </w:r>
+      <w:r>
+        <w:rPr>
+          <w:rFonts w:ascii="PT Sans Narrow" w:eastAsia="PT Sans Narrow" w:hAnsi="PT Sans Narrow" w:cs="PT Sans Narrow"/>
+          <w:color w:val="695D46"/>
+          <w:sz w:val="29"/>
+          <w:szCs w:val="29"/>
+        </w:rPr>
+        <w:t>ć</w:t>
+      </w:r>
+      <w:r>
+        <w:rPr>
+          <w:rFonts w:ascii="PT Sans Narrow" w:eastAsia="PT Sans Narrow" w:hAnsi="PT Sans Narrow" w:cs="PT Sans Narrow"/>
+          <w:color w:val="695D46"/>
+          <w:sz w:val="29"/>
+          <w:szCs w:val="29"/>
+        </w:rPr>
+        <w:t xml:space="preserve"> Ivan</w:t>
+      </w:r>
+    </w:p>
+    <w:p>
+      <w:pPr>
+        <w:spacing w:line="29" w:lineRule="exact"/>
         <w:rPr>
           <w:sz w:val="24"/>
           <w:szCs w:val="24"/>
@@ -573,7 +601,7 @@
           <w:sz w:val="29"/>
           <w:szCs w:val="29"/>
         </w:rPr>
-        <w:t>Miljkovi</w:t>
+        <w:t>Simovi</w:t>
       </w:r>
       <w:r>
         <w:rPr>
@@ -591,7 +619,25 @@
           <w:sz w:val="29"/>
           <w:szCs w:val="29"/>
         </w:rPr>
-        <w:t xml:space="preserve"> Ivan</w:t>
+        <w:t xml:space="preserve"> </w:t>
+      </w:r>
+      <w:r>
+        <w:rPr>
+          <w:rFonts w:ascii="PT Sans Narrow" w:eastAsia="PT Sans Narrow" w:hAnsi="PT Sans Narrow" w:cs="PT Sans Narrow"/>
+          <w:color w:val="695D46"/>
+          <w:sz w:val="29"/>
+          <w:szCs w:val="29"/>
+        </w:rPr>
+        <w:t>Đ</w:t>
+      </w:r>
+      <w:r>
+        <w:rPr>
+          <w:rFonts w:ascii="PT Sans Narrow" w:eastAsia="PT Sans Narrow" w:hAnsi="PT Sans Narrow" w:cs="PT Sans Narrow"/>
+          <w:color w:val="695D46"/>
+          <w:sz w:val="29"/>
+          <w:szCs w:val="29"/>
+        </w:rPr>
+        <w:t>ordje</w:t>
       </w:r>
     </w:p>
     <w:p>
@@ -605,6 +651,7 @@
     </w:p>
     <w:p>
       <w:pPr>
+        <w:spacing w:line="235" w:lineRule="auto"/>
         <w:rPr>
           <w:sz w:val="20"/>
           <w:szCs w:val="20"/>
@@ -617,69 +664,7 @@
           <w:sz w:val="29"/>
           <w:szCs w:val="29"/>
         </w:rPr>
-        <w:t>Simovi</w:t>
-      </w:r>
-      <w:r>
-        <w:rPr>
-          <w:rFonts w:ascii="PT Sans Narrow" w:eastAsia="PT Sans Narrow" w:hAnsi="PT Sans Narrow" w:cs="PT Sans Narrow"/>
-          <w:color w:val="695D46"/>
-          <w:sz w:val="29"/>
-          <w:szCs w:val="29"/>
-        </w:rPr>
-        <w:t>ć</w:t>
-      </w:r>
-      <w:r>
-        <w:rPr>
-          <w:rFonts w:ascii="PT Sans Narrow" w:eastAsia="PT Sans Narrow" w:hAnsi="PT Sans Narrow" w:cs="PT Sans Narrow"/>
-          <w:color w:val="695D46"/>
-          <w:sz w:val="29"/>
-          <w:szCs w:val="29"/>
-        </w:rPr>
-        <w:t xml:space="preserve"> </w:t>
-      </w:r>
-      <w:r>
-        <w:rPr>
-          <w:rFonts w:ascii="PT Sans Narrow" w:eastAsia="PT Sans Narrow" w:hAnsi="PT Sans Narrow" w:cs="PT Sans Narrow"/>
-          <w:color w:val="695D46"/>
-          <w:sz w:val="29"/>
-          <w:szCs w:val="29"/>
-        </w:rPr>
-        <w:t>Đ</w:t>
-      </w:r>
-      <w:r>
-        <w:rPr>
-          <w:rFonts w:ascii="PT Sans Narrow" w:eastAsia="PT Sans Narrow" w:hAnsi="PT Sans Narrow" w:cs="PT Sans Narrow"/>
-          <w:color w:val="695D46"/>
-          <w:sz w:val="29"/>
-          <w:szCs w:val="29"/>
-        </w:rPr>
-        <w:t>ordje</w:t>
-      </w:r>
-    </w:p>
-    <w:p>
-      <w:pPr>
-        <w:spacing w:line="29" w:lineRule="exact"/>
-        <w:rPr>
-          <w:sz w:val="24"/>
-          <w:szCs w:val="24"/>
-        </w:rPr>
-      </w:pPr>
-    </w:p>
-    <w:p>
-      <w:pPr>
-        <w:rPr>
-          <w:sz w:val="20"/>
-          <w:szCs w:val="20"/>
-        </w:rPr>
-      </w:pPr>
-      <w:r>
-        <w:rPr>
-          <w:rFonts w:ascii="PT Sans Narrow" w:eastAsia="PT Sans Narrow" w:hAnsi="PT Sans Narrow" w:cs="PT Sans Narrow"/>
-          <w:color w:val="695D46"/>
-          <w:sz w:val="29"/>
-          <w:szCs w:val="29"/>
-        </w:rPr>
-        <w:t>Kolevski Nikola</w:t>
+        <w:t>Đukic Jovan</w:t>
       </w:r>
     </w:p>
     <w:p>
@@ -1034,6 +1019,96 @@
           </w:p>
         </w:tc>
       </w:tr>
+      <w:tr>
+        <w:tc>
+          <w:tcPr>
+            <w:tcW w:w="2394" w:type="dxa"/>
+          </w:tcPr>
+          <w:p>
+            <w:pPr>
+              <w:spacing w:line="239" w:lineRule="auto"/>
+              <w:jc w:val="center"/>
+              <w:rPr>
+                <w:sz w:val="20"/>
+                <w:szCs w:val="20"/>
+                <w:lang w:val="sr-Latn-RS"/>
+              </w:rPr>
+            </w:pPr>
+            <w:r>
+              <w:rPr>
+                <w:sz w:val="20"/>
+                <w:szCs w:val="20"/>
+                <w:lang w:val="sr-Latn-RS"/>
+              </w:rPr>
+              <w:t>06.06.2016</w:t>
+            </w:r>
+          </w:p>
+        </w:tc>
+        <w:tc>
+          <w:tcPr>
+            <w:tcW w:w="2394" w:type="dxa"/>
+          </w:tcPr>
+          <w:p>
+            <w:pPr>
+              <w:spacing w:line="239" w:lineRule="auto"/>
+              <w:jc w:val="center"/>
+              <w:rPr>
+                <w:sz w:val="20"/>
+                <w:szCs w:val="20"/>
+                <w:lang w:val="sr-Latn-RS"/>
+              </w:rPr>
+            </w:pPr>
+            <w:r>
+              <w:rPr>
+                <w:sz w:val="20"/>
+                <w:szCs w:val="20"/>
+                <w:lang w:val="sr-Latn-RS"/>
+              </w:rPr>
+              <w:t>1.1</w:t>
+            </w:r>
+          </w:p>
+        </w:tc>
+        <w:tc>
+          <w:tcPr>
+            <w:tcW w:w="2394" w:type="dxa"/>
+          </w:tcPr>
+          <w:p>
+            <w:pPr>
+              <w:spacing w:line="239" w:lineRule="auto"/>
+              <w:jc w:val="center"/>
+              <w:rPr>
+                <w:sz w:val="20"/>
+                <w:szCs w:val="20"/>
+                <w:lang w:val="sr-Latn-RS"/>
+              </w:rPr>
+            </w:pPr>
+            <w:r>
+              <w:rPr>
+                <w:sz w:val="20"/>
+                <w:szCs w:val="20"/>
+                <w:lang w:val="sr-Latn-RS"/>
+              </w:rPr>
+              <w:t>Prepravke nakon završene implementacije</w:t>
+            </w:r>
+          </w:p>
+        </w:tc>
+        <w:tc>
+          <w:tcPr>
+            <w:tcW w:w="2394" w:type="dxa"/>
+          </w:tcPr>
+          <w:p>
+            <w:pPr>
+              <w:spacing w:line="239" w:lineRule="auto"/>
+              <w:jc w:val="center"/>
+              <w:rPr>
+                <w:sz w:val="20"/>
+                <w:szCs w:val="20"/>
+                <w:lang w:val="sr-Latn-RS"/>
+              </w:rPr>
+            </w:pPr>
+          </w:p>
+        </w:tc>
+      </w:tr>
     </w:tbl>
     <w:p>
       <w:pPr>
@@ -1531,8 +1606,6 @@
           <w:szCs w:val="20"/>
         </w:rPr>
       </w:pPr>
-      <w:bookmarkStart w:id="2" w:name="_GoBack"/>
-      <w:bookmarkEnd w:id="2"/>
     </w:p>
     <w:p>
       <w:pPr>
@@ -1551,7 +1624,6 @@
           <w:sz w:val="36"/>
           <w:szCs w:val="36"/>
         </w:rPr>
-        <w:lastRenderedPageBreak/>
         <w:t>Uvod</w:t>
       </w:r>
     </w:p>
@@ -1607,16 +1679,35 @@
         <w:rPr>
           <w:sz w:val="20"/>
           <w:szCs w:val="20"/>
-        </w:rPr>
-      </w:pPr>
-      <w:r>
-        <w:rPr>
-          <w:rFonts w:ascii="Arial" w:eastAsia="Arial" w:hAnsi="Arial" w:cs="Arial"/>
-          <w:color w:val="695D46"/>
-          <w:sz w:val="23"/>
-          <w:szCs w:val="23"/>
-        </w:rPr>
-        <w:t>Mnogi studenti imaju potesko</w:t>
+          <w:lang w:val="sr-Latn-RS"/>
+        </w:rPr>
+      </w:pPr>
+      <w:r>
+        <w:rPr>
+          <w:rFonts w:ascii="Arial" w:eastAsia="Arial" w:hAnsi="Arial" w:cs="Arial"/>
+          <w:color w:val="695D46"/>
+          <w:sz w:val="23"/>
+          <w:szCs w:val="23"/>
+        </w:rPr>
+        <w:t>Mnogi studenti imaju pote</w:t>
+      </w:r>
+      <w:r>
+        <w:rPr>
+          <w:rFonts w:ascii="Arial" w:eastAsia="Arial" w:hAnsi="Arial" w:cs="Arial"/>
+          <w:color w:val="695D46"/>
+          <w:sz w:val="23"/>
+          <w:szCs w:val="23"/>
+        </w:rPr>
+        <w:t>š</w:t>
+      </w:r>
+      <w:r>
+        <w:rPr>
+          <w:rFonts w:ascii="Arial" w:eastAsia="Arial" w:hAnsi="Arial" w:cs="Arial"/>
+          <w:color w:val="695D46"/>
+          <w:sz w:val="23"/>
+          <w:szCs w:val="23"/>
+        </w:rPr>
+        <w:t>ko</w:t>
       </w:r>
       <w:r>
         <w:rPr>
@@ -1707,6 +1798,15 @@
           <w:szCs w:val="23"/>
         </w:rPr>
         <w:t>enja potencijalnih kolega.</w:t>
+      </w:r>
+      <w:r>
+        <w:rPr>
+          <w:rFonts w:ascii="Arial" w:eastAsia="Arial" w:hAnsi="Arial" w:cs="Arial"/>
+          <w:color w:val="695D46"/>
+          <w:sz w:val="23"/>
+          <w:szCs w:val="23"/>
+        </w:rPr>
+        <w:t xml:space="preserve"> Uz to daje mogućnost asistentima da vrši pregled studenata I formiranih timova. </w:t>
       </w:r>
     </w:p>
     <w:p>
@@ -1833,17 +1933,26 @@
           <w:sz w:val="23"/>
           <w:szCs w:val="23"/>
         </w:rPr>
-        <w:t>ivanje. Dokument je namenjen clanovima tima, i klijentu, kako bi se definisala materija koju treba modelovati.</w:t>
-      </w:r>
-    </w:p>
-    <w:p>
-      <w:pPr>
-        <w:spacing w:line="200" w:lineRule="exact"/>
-        <w:rPr>
-          <w:sz w:val="20"/>
-          <w:szCs w:val="20"/>
-        </w:rPr>
-      </w:pPr>
+        <w:t xml:space="preserve">ivanje. Dokument je namenjen </w:t>
+      </w:r>
+      <w:r>
+        <w:rPr>
+          <w:rFonts w:ascii="Arial" w:eastAsia="Arial" w:hAnsi="Arial" w:cs="Arial"/>
+          <w:color w:val="695D46"/>
+          <w:sz w:val="23"/>
+          <w:szCs w:val="23"/>
+        </w:rPr>
+        <w:t>č</w:t>
+      </w:r>
+      <w:r>
+        <w:rPr>
+          <w:rFonts w:ascii="Arial" w:eastAsia="Arial" w:hAnsi="Arial" w:cs="Arial"/>
+          <w:color w:val="695D46"/>
+          <w:sz w:val="23"/>
+          <w:szCs w:val="23"/>
+        </w:rPr>
+        <w:t>lanovima tima, i klijentu, kako bi se definisala materija koju treba modelovati.</w:t>
+      </w:r>
     </w:p>
     <w:p>
       <w:pPr>
@@ -2087,7 +2196,7 @@
           <w:szCs w:val="20"/>
         </w:rPr>
         <w:drawing>
-          <wp:anchor distT="0" distB="0" distL="114300" distR="114300" simplePos="0" relativeHeight="251655168" behindDoc="1" locked="0" layoutInCell="0" allowOverlap="1">
+          <wp:anchor distT="0" distB="0" distL="114300" distR="114300" simplePos="0" relativeHeight="251655168" behindDoc="1" locked="0" layoutInCell="0" allowOverlap="1" wp14:anchorId="47EAB629" wp14:editId="125B2B1F">
             <wp:simplePos x="0" y="0"/>
             <wp:positionH relativeFrom="column">
               <wp:posOffset>19050</wp:posOffset>
@@ -2146,8 +2255,8 @@
           <w:szCs w:val="20"/>
         </w:rPr>
       </w:pPr>
-      <w:bookmarkStart w:id="3" w:name="page3"/>
-      <w:bookmarkEnd w:id="3"/>
+      <w:bookmarkStart w:id="2" w:name="page3"/>
+      <w:bookmarkEnd w:id="2"/>
       <w:r>
         <w:rPr>
           <w:rFonts w:ascii="PT Sans Narrow" w:eastAsia="PT Sans Narrow" w:hAnsi="PT Sans Narrow" w:cs="PT Sans Narrow"/>
@@ -2173,7 +2282,7 @@
           <w:szCs w:val="20"/>
         </w:rPr>
         <w:drawing>
-          <wp:anchor distT="0" distB="0" distL="114300" distR="114300" simplePos="0" relativeHeight="251656192" behindDoc="1" locked="0" layoutInCell="0" allowOverlap="1">
+          <wp:anchor distT="0" distB="0" distL="114300" distR="114300" simplePos="0" relativeHeight="251656192" behindDoc="1" locked="0" layoutInCell="0" allowOverlap="1" wp14:anchorId="38C8CAA6" wp14:editId="0A130EF6">
             <wp:simplePos x="0" y="0"/>
             <wp:positionH relativeFrom="column">
               <wp:posOffset>19050</wp:posOffset>
@@ -2225,24 +2334,6 @@
     </w:p>
     <w:p>
       <w:pPr>
-        <w:spacing w:line="200" w:lineRule="exact"/>
-        <w:rPr>
-          <w:sz w:val="20"/>
-          <w:szCs w:val="20"/>
-        </w:rPr>
-      </w:pPr>
-    </w:p>
-    <w:p>
-      <w:pPr>
-        <w:spacing w:line="200" w:lineRule="exact"/>
-        <w:rPr>
-          <w:sz w:val="20"/>
-          <w:szCs w:val="20"/>
-        </w:rPr>
-      </w:pPr>
-    </w:p>
-    <w:p>
-      <w:pPr>
         <w:spacing w:line="223" w:lineRule="exact"/>
         <w:rPr>
           <w:sz w:val="20"/>
@@ -2255,8 +2346,10 @@
         <w:spacing w:line="322" w:lineRule="auto"/>
         <w:ind w:right="400"/>
         <w:rPr>
-          <w:sz w:val="20"/>
-          <w:szCs w:val="20"/>
+          <w:rFonts w:ascii="Arial" w:eastAsia="Arial" w:hAnsi="Arial" w:cs="Arial"/>
+          <w:color w:val="695D46"/>
+          <w:sz w:val="23"/>
+          <w:szCs w:val="23"/>
         </w:rPr>
       </w:pPr>
       <w:r>
@@ -2303,6 +2396,34 @@
           <w:szCs w:val="23"/>
         </w:rPr>
         <w:t>aju da imaju oblast kojom bi se rado bavili.</w:t>
+      </w:r>
+      <w:r>
+        <w:rPr>
+          <w:rFonts w:ascii="Arial" w:eastAsia="Arial" w:hAnsi="Arial" w:cs="Arial"/>
+          <w:color w:val="695D46"/>
+          <w:sz w:val="23"/>
+          <w:szCs w:val="23"/>
+        </w:rPr>
+        <w:t xml:space="preserve"> </w:t>
+      </w:r>
+    </w:p>
+    <w:p>
+      <w:pPr>
+        <w:spacing w:line="322" w:lineRule="auto"/>
+        <w:ind w:right="400"/>
+        <w:rPr>
+          <w:sz w:val="20"/>
+          <w:szCs w:val="20"/>
+        </w:rPr>
+      </w:pPr>
+      <w:r>
+        <w:rPr>
+          <w:rFonts w:ascii="Arial" w:eastAsia="Arial" w:hAnsi="Arial" w:cs="Arial"/>
+          <w:color w:val="695D46"/>
+          <w:sz w:val="23"/>
+          <w:szCs w:val="23"/>
+        </w:rPr>
+        <w:t>Takođe servis omogućava studentima da formiraju timove sa željenim kolegama.</w:t>
       </w:r>
     </w:p>
     <w:p>
@@ -2413,7 +2534,7 @@
           <w:sz w:val="23"/>
           <w:szCs w:val="23"/>
         </w:rPr>
-        <w:t>Ž</w:t>
+        <w:t>ž</w:t>
       </w:r>
       <w:r>
         <w:rPr>
@@ -2495,7 +2616,25 @@
           <w:sz w:val="23"/>
           <w:szCs w:val="23"/>
         </w:rPr>
-        <w:t>ekuje se landing page-om i formom za registraciju.</w:t>
+        <w:t xml:space="preserve">ekuje se landing page-om </w:t>
+      </w:r>
+      <w:r>
+        <w:rPr>
+          <w:rFonts w:ascii="Arial" w:eastAsia="Arial" w:hAnsi="Arial" w:cs="Arial"/>
+          <w:color w:val="695D46"/>
+          <w:sz w:val="23"/>
+          <w:szCs w:val="23"/>
+        </w:rPr>
+        <w:t>i</w:t>
+      </w:r>
+      <w:r>
+        <w:rPr>
+          <w:rFonts w:ascii="Arial" w:eastAsia="Arial" w:hAnsi="Arial" w:cs="Arial"/>
+          <w:color w:val="695D46"/>
+          <w:sz w:val="23"/>
+          <w:szCs w:val="23"/>
+        </w:rPr>
+        <w:t xml:space="preserve"> formom za registraciju.</w:t>
       </w:r>
     </w:p>
     <w:p>
@@ -2586,25 +2725,34 @@
           <w:sz w:val="23"/>
           <w:szCs w:val="23"/>
         </w:rPr>
-        <w:t>ivanjem na platformu. Moze da se aktivno prijavi za rad u odredjenom timu</w:t>
-      </w:r>
-      <w:r>
-        <w:rPr>
-          <w:rFonts w:ascii="Arial" w:eastAsia="Arial" w:hAnsi="Arial" w:cs="Arial"/>
-          <w:color w:val="695D46"/>
-          <w:sz w:val="23"/>
-          <w:szCs w:val="23"/>
-        </w:rPr>
-        <w:t xml:space="preserve"> ili da sam kao vođa formira  novi tim pri tom unoseći sve potrebne podatke</w:t>
-      </w:r>
-      <w:r>
-        <w:rPr>
-          <w:rFonts w:ascii="Arial" w:eastAsia="Arial" w:hAnsi="Arial" w:cs="Arial"/>
-          <w:color w:val="695D46"/>
-          <w:sz w:val="23"/>
-          <w:szCs w:val="23"/>
-        </w:rPr>
-        <w:t>.</w:t>
+        <w:t>ivanjem na platformu.</w:t>
+      </w:r>
+      <w:r>
+        <w:rPr>
+          <w:rFonts w:ascii="Arial" w:eastAsia="Arial" w:hAnsi="Arial" w:cs="Arial"/>
+          <w:color w:val="695D46"/>
+          <w:sz w:val="23"/>
+          <w:szCs w:val="23"/>
+        </w:rPr>
+        <w:t xml:space="preserve"> Može da se aktivno prijavi za rad u određenom timu ili da formira novi tim u kom postaje vođa I da poziva studente da se priključe njegovom timu.</w:t>
+      </w:r>
+      <w:r>
+        <w:rPr>
+          <w:rFonts w:ascii="Arial" w:eastAsia="Arial" w:hAnsi="Arial" w:cs="Arial"/>
+          <w:color w:val="695D46"/>
+          <w:sz w:val="23"/>
+          <w:szCs w:val="23"/>
+        </w:rPr>
+        <w:t xml:space="preserve"> </w:t>
+      </w:r>
+      <w:r>
+        <w:rPr>
+          <w:rFonts w:ascii="Arial" w:eastAsia="Arial" w:hAnsi="Arial" w:cs="Arial"/>
+          <w:color w:val="695D46"/>
+          <w:sz w:val="23"/>
+          <w:szCs w:val="23"/>
+        </w:rPr>
+        <w:t>Kao član tima može da pregleda informacije o timu I da učestvuje u menjanju članova tima I njihovih uloga kroz sistem zahteva.</w:t>
       </w:r>
     </w:p>
     <w:p>
@@ -2660,7 +2808,25 @@
           <w:sz w:val="23"/>
           <w:szCs w:val="23"/>
         </w:rPr>
-        <w:t>Nadgleda proces formiranja timova. Nakon zavrsetka</w:t>
+        <w:t>Nadgleda proces formiranja timova. Nakon zavr</w:t>
+      </w:r>
+      <w:r>
+        <w:rPr>
+          <w:rFonts w:ascii="Arial" w:eastAsia="Arial" w:hAnsi="Arial" w:cs="Arial"/>
+          <w:color w:val="695D46"/>
+          <w:sz w:val="23"/>
+          <w:szCs w:val="23"/>
+        </w:rPr>
+        <w:t>š</w:t>
+      </w:r>
+      <w:r>
+        <w:rPr>
+          <w:rFonts w:ascii="Arial" w:eastAsia="Arial" w:hAnsi="Arial" w:cs="Arial"/>
+          <w:color w:val="695D46"/>
+          <w:sz w:val="23"/>
+          <w:szCs w:val="23"/>
+        </w:rPr>
+        <w:t>etka</w:t>
       </w:r>
       <w:r>
         <w:rPr>
@@ -2678,7 +2844,25 @@
           <w:sz w:val="23"/>
           <w:szCs w:val="23"/>
         </w:rPr>
-        <w:t xml:space="preserve"> moze da pokupi informacije o formiranim timovima</w:t>
+        <w:t xml:space="preserve"> mo</w:t>
+      </w:r>
+      <w:r>
+        <w:rPr>
+          <w:rFonts w:ascii="Arial" w:eastAsia="Arial" w:hAnsi="Arial" w:cs="Arial"/>
+          <w:color w:val="695D46"/>
+          <w:sz w:val="23"/>
+          <w:szCs w:val="23"/>
+        </w:rPr>
+        <w:t>ž</w:t>
+      </w:r>
+      <w:r>
+        <w:rPr>
+          <w:rFonts w:ascii="Arial" w:eastAsia="Arial" w:hAnsi="Arial" w:cs="Arial"/>
+          <w:color w:val="695D46"/>
+          <w:sz w:val="23"/>
+          <w:szCs w:val="23"/>
+        </w:rPr>
+        <w:t>e da pokupi informacije o formiranim timovima</w:t>
       </w:r>
       <w:r>
         <w:rPr>
@@ -2688,6 +2872,24 @@
           <w:szCs w:val="23"/>
         </w:rPr>
         <w:t>.</w:t>
+      </w:r>
+      <w:r>
+        <w:rPr>
+          <w:rFonts w:ascii="Arial" w:eastAsia="Arial" w:hAnsi="Arial" w:cs="Arial"/>
+          <w:color w:val="695D46"/>
+          <w:sz w:val="23"/>
+          <w:szCs w:val="23"/>
+        </w:rPr>
+        <w:t xml:space="preserve"> Pored ovoga može da </w:t>
+      </w:r>
+      <w:r>
+        <w:rPr>
+          <w:rFonts w:ascii="Arial" w:eastAsia="Arial" w:hAnsi="Arial" w:cs="Arial"/>
+          <w:color w:val="695D46"/>
+          <w:sz w:val="23"/>
+          <w:szCs w:val="23"/>
+        </w:rPr>
+        <w:t>pokupi informacije o svim studentima prijavljenim na servis.</w:t>
       </w:r>
     </w:p>
     <w:p>
@@ -2750,7 +2952,25 @@
           <w:sz w:val="32"/>
           <w:szCs w:val="32"/>
         </w:rPr>
-        <w:t>Menadzment studentskih profila</w:t>
+        <w:t>Menad</w:t>
+      </w:r>
+      <w:r>
+        <w:rPr>
+          <w:rFonts w:ascii="PT Sans Narrow" w:eastAsia="PT Sans Narrow" w:hAnsi="PT Sans Narrow" w:cs="PT Sans Narrow"/>
+          <w:color w:val="008575"/>
+          <w:sz w:val="32"/>
+          <w:szCs w:val="32"/>
+        </w:rPr>
+        <w:t>ž</w:t>
+      </w:r>
+      <w:r>
+        <w:rPr>
+          <w:rFonts w:ascii="PT Sans Narrow" w:eastAsia="PT Sans Narrow" w:hAnsi="PT Sans Narrow" w:cs="PT Sans Narrow"/>
+          <w:color w:val="008575"/>
+          <w:sz w:val="32"/>
+          <w:szCs w:val="32"/>
+        </w:rPr>
+        <w:t>ment studentskih profila</w:t>
       </w:r>
     </w:p>
     <w:p>
@@ -2776,7 +2996,25 @@
           <w:sz w:val="23"/>
           <w:szCs w:val="23"/>
         </w:rPr>
-        <w:t>Standardna procedura. Od podataka se ocekuje:</w:t>
+        <w:t>Standardna procedura. Od podataka se o</w:t>
+      </w:r>
+      <w:r>
+        <w:rPr>
+          <w:rFonts w:ascii="Arial" w:eastAsia="Arial" w:hAnsi="Arial" w:cs="Arial"/>
+          <w:color w:val="695D46"/>
+          <w:sz w:val="23"/>
+          <w:szCs w:val="23"/>
+        </w:rPr>
+        <w:t>č</w:t>
+      </w:r>
+      <w:r>
+        <w:rPr>
+          <w:rFonts w:ascii="Arial" w:eastAsia="Arial" w:hAnsi="Arial" w:cs="Arial"/>
+          <w:color w:val="695D46"/>
+          <w:sz w:val="23"/>
+          <w:szCs w:val="23"/>
+        </w:rPr>
+        <w:t>ekuje:</w:t>
       </w:r>
     </w:p>
     <w:p>
@@ -2813,7 +3051,25 @@
           <w:sz w:val="23"/>
           <w:szCs w:val="23"/>
         </w:rPr>
-        <w:t>Licni podaci (obavezno)</w:t>
+        <w:t>Li</w:t>
+      </w:r>
+      <w:r>
+        <w:rPr>
+          <w:rFonts w:ascii="Arial" w:eastAsia="Arial" w:hAnsi="Arial" w:cs="Arial"/>
+          <w:color w:val="695D46"/>
+          <w:sz w:val="23"/>
+          <w:szCs w:val="23"/>
+        </w:rPr>
+        <w:t>č</w:t>
+      </w:r>
+      <w:r>
+        <w:rPr>
+          <w:rFonts w:ascii="Arial" w:eastAsia="Arial" w:hAnsi="Arial" w:cs="Arial"/>
+          <w:color w:val="695D46"/>
+          <w:sz w:val="23"/>
+          <w:szCs w:val="23"/>
+        </w:rPr>
+        <w:t>ni podaci (obavezno)</w:t>
       </w:r>
     </w:p>
     <w:p>
@@ -2857,12 +3113,121 @@
     </w:p>
     <w:p>
       <w:pPr>
-        <w:spacing w:line="50" w:lineRule="exact"/>
-        <w:rPr>
-          <w:rFonts w:ascii="Arial" w:eastAsia="Arial" w:hAnsi="Arial" w:cs="Arial"/>
-          <w:color w:val="695D46"/>
-          <w:sz w:val="23"/>
-          <w:szCs w:val="23"/>
+        <w:tabs>
+          <w:tab w:val="left" w:pos="720"/>
+        </w:tabs>
+        <w:jc w:val="both"/>
+        <w:rPr>
+          <w:rFonts w:ascii="Arial" w:eastAsia="Arial" w:hAnsi="Arial" w:cs="Arial"/>
+          <w:color w:val="695D46"/>
+          <w:sz w:val="23"/>
+          <w:szCs w:val="23"/>
+        </w:rPr>
+      </w:pPr>
+    </w:p>
+    <w:p>
+      <w:pPr>
+        <w:rPr>
+          <w:sz w:val="20"/>
+          <w:szCs w:val="20"/>
+        </w:rPr>
+      </w:pPr>
+      <w:r>
+        <w:rPr>
+          <w:rFonts w:ascii="PT Sans Narrow" w:eastAsia="PT Sans Narrow" w:hAnsi="PT Sans Narrow" w:cs="PT Sans Narrow"/>
+          <w:color w:val="008575"/>
+          <w:sz w:val="32"/>
+          <w:szCs w:val="32"/>
+        </w:rPr>
+        <w:t>Menad</w:t>
+      </w:r>
+      <w:r>
+        <w:rPr>
+          <w:rFonts w:ascii="PT Sans Narrow" w:eastAsia="PT Sans Narrow" w:hAnsi="PT Sans Narrow" w:cs="PT Sans Narrow"/>
+          <w:color w:val="008575"/>
+          <w:sz w:val="32"/>
+          <w:szCs w:val="32"/>
+        </w:rPr>
+        <w:t>ž</w:t>
+      </w:r>
+      <w:r>
+        <w:rPr>
+          <w:rFonts w:ascii="PT Sans Narrow" w:eastAsia="PT Sans Narrow" w:hAnsi="PT Sans Narrow" w:cs="PT Sans Narrow"/>
+          <w:color w:val="008575"/>
+          <w:sz w:val="32"/>
+          <w:szCs w:val="32"/>
+        </w:rPr>
+        <w:t xml:space="preserve">ment </w:t>
+      </w:r>
+      <w:r>
+        <w:rPr>
+          <w:rFonts w:ascii="PT Sans Narrow" w:eastAsia="PT Sans Narrow" w:hAnsi="PT Sans Narrow" w:cs="PT Sans Narrow"/>
+          <w:color w:val="008575"/>
+          <w:sz w:val="32"/>
+          <w:szCs w:val="32"/>
+        </w:rPr>
+        <w:t>assitentskih</w:t>
+      </w:r>
+      <w:r>
+        <w:rPr>
+          <w:rFonts w:ascii="PT Sans Narrow" w:eastAsia="PT Sans Narrow" w:hAnsi="PT Sans Narrow" w:cs="PT Sans Narrow"/>
+          <w:color w:val="008575"/>
+          <w:sz w:val="32"/>
+          <w:szCs w:val="32"/>
+        </w:rPr>
+        <w:t xml:space="preserve"> profila</w:t>
+      </w:r>
+    </w:p>
+    <w:p>
+      <w:pPr>
+        <w:spacing w:line="93" w:lineRule="exact"/>
+        <w:rPr>
+          <w:sz w:val="20"/>
+          <w:szCs w:val="20"/>
+        </w:rPr>
+      </w:pPr>
+    </w:p>
+    <w:p>
+      <w:pPr>
+        <w:rPr>
+          <w:sz w:val="20"/>
+          <w:szCs w:val="20"/>
+        </w:rPr>
+      </w:pPr>
+      <w:r>
+        <w:rPr>
+          <w:rFonts w:ascii="Arial" w:eastAsia="Arial" w:hAnsi="Arial" w:cs="Arial"/>
+          <w:color w:val="695D46"/>
+          <w:sz w:val="23"/>
+          <w:szCs w:val="23"/>
+        </w:rPr>
+        <w:t>Standardna procedura. Od podataka se o</w:t>
+      </w:r>
+      <w:r>
+        <w:rPr>
+          <w:rFonts w:ascii="Arial" w:eastAsia="Arial" w:hAnsi="Arial" w:cs="Arial"/>
+          <w:color w:val="695D46"/>
+          <w:sz w:val="23"/>
+          <w:szCs w:val="23"/>
+        </w:rPr>
+        <w:t>č</w:t>
+      </w:r>
+      <w:r>
+        <w:rPr>
+          <w:rFonts w:ascii="Arial" w:eastAsia="Arial" w:hAnsi="Arial" w:cs="Arial"/>
+          <w:color w:val="695D46"/>
+          <w:sz w:val="23"/>
+          <w:szCs w:val="23"/>
+        </w:rPr>
+        <w:t>ekuje:</w:t>
+      </w:r>
+    </w:p>
+    <w:p>
+      <w:pPr>
+        <w:spacing w:line="171" w:lineRule="exact"/>
+        <w:rPr>
+          <w:sz w:val="20"/>
+          <w:szCs w:val="20"/>
         </w:rPr>
       </w:pPr>
     </w:p>
@@ -2891,114 +3256,25 @@
           <w:sz w:val="23"/>
           <w:szCs w:val="23"/>
         </w:rPr>
-        <w:t>Ocene na dotadasnjim predmetima (u razmatranju)</w:t>
-      </w:r>
-    </w:p>
-    <w:p>
-      <w:pPr>
-        <w:spacing w:line="368" w:lineRule="exact"/>
-        <w:rPr>
-          <w:sz w:val="20"/>
-          <w:szCs w:val="20"/>
-        </w:rPr>
-      </w:pPr>
-    </w:p>
-    <w:p>
-      <w:pPr>
-        <w:rPr>
-          <w:sz w:val="20"/>
-          <w:szCs w:val="20"/>
-        </w:rPr>
-      </w:pPr>
-      <w:r>
-        <w:rPr>
-          <w:rFonts w:ascii="PT Sans Narrow" w:eastAsia="PT Sans Narrow" w:hAnsi="PT Sans Narrow" w:cs="PT Sans Narrow"/>
-          <w:color w:val="008575"/>
-          <w:sz w:val="32"/>
-          <w:szCs w:val="32"/>
-        </w:rPr>
-        <w:t xml:space="preserve">Menadzment </w:t>
-      </w:r>
-      <w:r>
-        <w:rPr>
-          <w:rFonts w:ascii="PT Sans Narrow" w:eastAsia="PT Sans Narrow" w:hAnsi="PT Sans Narrow" w:cs="PT Sans Narrow"/>
-          <w:color w:val="008575"/>
-          <w:sz w:val="32"/>
-          <w:szCs w:val="32"/>
-        </w:rPr>
-        <w:t>assitentskih</w:t>
-      </w:r>
-      <w:r>
-        <w:rPr>
-          <w:rFonts w:ascii="PT Sans Narrow" w:eastAsia="PT Sans Narrow" w:hAnsi="PT Sans Narrow" w:cs="PT Sans Narrow"/>
-          <w:color w:val="008575"/>
-          <w:sz w:val="32"/>
-          <w:szCs w:val="32"/>
-        </w:rPr>
-        <w:t xml:space="preserve"> profila</w:t>
-      </w:r>
-    </w:p>
-    <w:p>
-      <w:pPr>
-        <w:spacing w:line="93" w:lineRule="exact"/>
-        <w:rPr>
-          <w:sz w:val="20"/>
-          <w:szCs w:val="20"/>
-        </w:rPr>
-      </w:pPr>
-    </w:p>
-    <w:p>
-      <w:pPr>
-        <w:rPr>
-          <w:sz w:val="20"/>
-          <w:szCs w:val="20"/>
-        </w:rPr>
-      </w:pPr>
-      <w:r>
-        <w:rPr>
-          <w:rFonts w:ascii="Arial" w:eastAsia="Arial" w:hAnsi="Arial" w:cs="Arial"/>
-          <w:color w:val="695D46"/>
-          <w:sz w:val="23"/>
-          <w:szCs w:val="23"/>
-        </w:rPr>
-        <w:t>Standardna procedura. Od podataka se ocekuje:</w:t>
-      </w:r>
-    </w:p>
-    <w:p>
-      <w:pPr>
-        <w:spacing w:line="171" w:lineRule="exact"/>
-        <w:rPr>
-          <w:sz w:val="20"/>
-          <w:szCs w:val="20"/>
-        </w:rPr>
-      </w:pPr>
-    </w:p>
-    <w:p>
-      <w:pPr>
-        <w:numPr>
-          <w:ilvl w:val="0"/>
-          <w:numId w:val="1"/>
-        </w:numPr>
-        <w:tabs>
-          <w:tab w:val="left" w:pos="720"/>
-        </w:tabs>
-        <w:ind w:left="720" w:hanging="360"/>
-        <w:jc w:val="both"/>
-        <w:rPr>
-          <w:rFonts w:ascii="Arial" w:eastAsia="Arial" w:hAnsi="Arial" w:cs="Arial"/>
-          <w:color w:val="695D46"/>
-          <w:sz w:val="23"/>
-          <w:szCs w:val="23"/>
-        </w:rPr>
-      </w:pPr>
-      <w:r>
-        <w:rPr>
-          <w:rFonts w:ascii="Arial" w:eastAsia="Arial" w:hAnsi="Arial" w:cs="Arial"/>
-          <w:color w:val="695D46"/>
-          <w:sz w:val="23"/>
-          <w:szCs w:val="23"/>
-        </w:rPr>
-        <w:t>Licni podaci (obavezno)</w:t>
+        <w:t>Li</w:t>
+      </w:r>
+      <w:r>
+        <w:rPr>
+          <w:rFonts w:ascii="Arial" w:eastAsia="Arial" w:hAnsi="Arial" w:cs="Arial"/>
+          <w:color w:val="695D46"/>
+          <w:sz w:val="23"/>
+          <w:szCs w:val="23"/>
+        </w:rPr>
+        <w:t>č</w:t>
+      </w:r>
+      <w:r>
+        <w:rPr>
+          <w:rFonts w:ascii="Arial" w:eastAsia="Arial" w:hAnsi="Arial" w:cs="Arial"/>
+          <w:color w:val="695D46"/>
+          <w:sz w:val="23"/>
+          <w:szCs w:val="23"/>
+        </w:rPr>
+        <w:t>ni podaci (obavezno)</w:t>
       </w:r>
     </w:p>
     <w:p>
@@ -3143,7 +3419,61 @@
           <w:sz w:val="20"/>
           <w:szCs w:val="20"/>
         </w:rPr>
-        <w:t xml:space="preserve"> za razliku od poverenih, poverljivi podaci se ne drze u sistemu, osim ukoliko bi student zeleo da ih skladisti</w:t>
+        <w:t xml:space="preserve"> za razliku od povere</w:t>
+      </w:r>
+      <w:r>
+        <w:rPr>
+          <w:rFonts w:ascii="Arial" w:eastAsia="Arial" w:hAnsi="Arial" w:cs="Arial"/>
+          <w:color w:val="695D46"/>
+          <w:sz w:val="20"/>
+          <w:szCs w:val="20"/>
+        </w:rPr>
+        <w:t>nih, poverljivi podaci se ne drž</w:t>
+      </w:r>
+      <w:r>
+        <w:rPr>
+          <w:rFonts w:ascii="Arial" w:eastAsia="Arial" w:hAnsi="Arial" w:cs="Arial"/>
+          <w:color w:val="695D46"/>
+          <w:sz w:val="20"/>
+          <w:szCs w:val="20"/>
+        </w:rPr>
+        <w:t>e u si</w:t>
+      </w:r>
+      <w:r>
+        <w:rPr>
+          <w:rFonts w:ascii="Arial" w:eastAsia="Arial" w:hAnsi="Arial" w:cs="Arial"/>
+          <w:color w:val="695D46"/>
+          <w:sz w:val="20"/>
+          <w:szCs w:val="20"/>
+        </w:rPr>
+        <w:t>stemu, osim ukoliko bi student ž</w:t>
+      </w:r>
+      <w:r>
+        <w:rPr>
+          <w:rFonts w:ascii="Arial" w:eastAsia="Arial" w:hAnsi="Arial" w:cs="Arial"/>
+          <w:color w:val="695D46"/>
+          <w:sz w:val="20"/>
+          <w:szCs w:val="20"/>
+        </w:rPr>
+        <w:t>eleo da ih skladi</w:t>
+      </w:r>
+      <w:r>
+        <w:rPr>
+          <w:rFonts w:ascii="Arial" w:eastAsia="Arial" w:hAnsi="Arial" w:cs="Arial"/>
+          <w:color w:val="695D46"/>
+          <w:sz w:val="20"/>
+          <w:szCs w:val="20"/>
+        </w:rPr>
+        <w:t>š</w:t>
+      </w:r>
+      <w:r>
+        <w:rPr>
+          <w:rFonts w:ascii="Arial" w:eastAsia="Arial" w:hAnsi="Arial" w:cs="Arial"/>
+          <w:color w:val="695D46"/>
+          <w:sz w:val="20"/>
+          <w:szCs w:val="20"/>
+        </w:rPr>
+        <w:t>ti</w:t>
       </w:r>
     </w:p>
     <w:p>
@@ -3167,8 +3497,8 @@
           <w:szCs w:val="20"/>
         </w:rPr>
       </w:pPr>
-      <w:bookmarkStart w:id="4" w:name="page4"/>
-      <w:bookmarkEnd w:id="4"/>
+      <w:bookmarkStart w:id="3" w:name="page4"/>
+      <w:bookmarkEnd w:id="3"/>
       <w:r>
         <w:rPr>
           <w:rFonts w:ascii="PT Sans Narrow" w:eastAsia="PT Sans Narrow" w:hAnsi="PT Sans Narrow" w:cs="PT Sans Narrow"/>
@@ -3908,6 +4238,15 @@
         </w:rPr>
         <w:t>profilu.</w:t>
       </w:r>
+      <w:r>
+        <w:rPr>
+          <w:rFonts w:ascii="Arial" w:eastAsia="Arial" w:hAnsi="Arial" w:cs="Arial"/>
+          <w:color w:val="695D46"/>
+          <w:sz w:val="23"/>
+          <w:szCs w:val="23"/>
+        </w:rPr>
+        <w:t xml:space="preserve"> Takođe kroz sistem zahteva može da određeni članovi tima izbace iz tima ili da im se promeni uloga u timu. </w:t>
+      </w:r>
     </w:p>
     <w:p>
       <w:pPr>
@@ -4034,7 +4373,6 @@
           <w:sz w:val="32"/>
           <w:szCs w:val="32"/>
         </w:rPr>
-        <w:lastRenderedPageBreak/>
         <w:t>Štampanje izveštaja</w:t>
       </w:r>
     </w:p>
@@ -4122,7 +4460,34 @@
           <w:sz w:val="23"/>
           <w:szCs w:val="23"/>
         </w:rPr>
-        <w:t>Korisniku se na listi timova isticu timovi kojima bi on bio od velike koristi.</w:t>
+        <w:t>Korisniku se na listi timova isti</w:t>
+      </w:r>
+      <w:r>
+        <w:rPr>
+          <w:rFonts w:ascii="Arial" w:eastAsia="Arial" w:hAnsi="Arial" w:cs="Arial"/>
+          <w:color w:val="695D46"/>
+          <w:sz w:val="23"/>
+          <w:szCs w:val="23"/>
+        </w:rPr>
+        <w:t>č</w:t>
+      </w:r>
+      <w:r>
+        <w:rPr>
+          <w:rFonts w:ascii="Arial" w:eastAsia="Arial" w:hAnsi="Arial" w:cs="Arial"/>
+          <w:color w:val="695D46"/>
+          <w:sz w:val="23"/>
+          <w:szCs w:val="23"/>
+        </w:rPr>
+        <w:t>u timovi kojima bi on bio od velike koristi.</w:t>
+      </w:r>
+      <w:r>
+        <w:rPr>
+          <w:rFonts w:ascii="Arial" w:eastAsia="Arial" w:hAnsi="Arial" w:cs="Arial"/>
+          <w:color w:val="695D46"/>
+          <w:sz w:val="23"/>
+          <w:szCs w:val="23"/>
+        </w:rPr>
+        <w:t xml:space="preserve"> Takođe se vođama na listi studenata ističu studenti koji zadovoljavaju uslove za učlanjenje u njegov tim.</w:t>
       </w:r>
     </w:p>
     <w:p>
@@ -4562,8 +4927,8 @@
           <w:szCs w:val="20"/>
         </w:rPr>
       </w:pPr>
-      <w:bookmarkStart w:id="5" w:name="page5"/>
-      <w:bookmarkEnd w:id="5"/>
+      <w:bookmarkStart w:id="4" w:name="page5"/>
+      <w:bookmarkEnd w:id="4"/>
       <w:r>
         <w:rPr>
           <w:rFonts w:ascii="PT Sans Narrow" w:eastAsia="PT Sans Narrow" w:hAnsi="PT Sans Narrow" w:cs="PT Sans Narrow"/>
@@ -5277,8 +5642,8 @@
           <w:szCs w:val="20"/>
         </w:rPr>
       </w:pPr>
-      <w:bookmarkStart w:id="6" w:name="page6"/>
-      <w:bookmarkEnd w:id="6"/>
+      <w:bookmarkStart w:id="5" w:name="page6"/>
+      <w:bookmarkEnd w:id="5"/>
       <w:r>
         <w:rPr>
           <w:rFonts w:ascii="PT Sans Narrow" w:eastAsia="PT Sans Narrow" w:hAnsi="PT Sans Narrow" w:cs="PT Sans Narrow"/>
@@ -5397,7 +5762,18 @@
           <w:sz w:val="23"/>
           <w:szCs w:val="23"/>
         </w:rPr>
-        <w:t>Mogucnost ocenjivanja projekata od strane asistenata kao i pristupu dashboard-u statistike projekata i njihovih uspeha.</w:t>
+        <w:t>Moguć</w:t>
+      </w:r>
+      <w:bookmarkStart w:id="6" w:name="_GoBack"/>
+      <w:bookmarkEnd w:id="6"/>
+      <w:r>
+        <w:rPr>
+          <w:rFonts w:ascii="Arial" w:eastAsia="Arial" w:hAnsi="Arial" w:cs="Arial"/>
+          <w:color w:val="695D46"/>
+          <w:sz w:val="23"/>
+          <w:szCs w:val="23"/>
+        </w:rPr>
+        <w:t>nost ocenjivanja projekata od strane asistenata kao i pristupu dashboard-u statistike projekata i njihovih uspeha.</w:t>
       </w:r>
     </w:p>
     <w:p>
@@ -5784,6 +6160,17 @@
       </w:tblCellMar>
     </w:tblPr>
   </w:style>
+  <w:style w:type="paragraph" w:styleId="ListParagraph">
+    <w:name w:val="List Paragraph"/>
+    <w:basedOn w:val="Normal"/>
+    <w:uiPriority w:val="34"/>
+    <w:qFormat/>
+    <w:rsid w:val="00BB695C"/>
+    <w:pPr>
+      <w:ind w:left="720"/>
+      <w:contextualSpacing/>
+    </w:pPr>
+  </w:style>
 </w:styles>
 </file>
 
@@ -5992,6 +6379,17 @@
         <w:right w:w="108" w:type="dxa"/>
       </w:tblCellMar>
     </w:tblPr>
+  </w:style>
+  <w:style w:type="paragraph" w:styleId="ListParagraph">
+    <w:name w:val="List Paragraph"/>
+    <w:basedOn w:val="Normal"/>
+    <w:uiPriority w:val="34"/>
+    <w:qFormat/>
+    <w:rsid w:val="00BB695C"/>
+    <w:pPr>
+      <w:ind w:left="720"/>
+      <w:contextualSpacing/>
+    </w:pPr>
   </w:style>
 </w:styles>
 </file>

</xml_diff>